<commit_message>
ajustes em documentação para retirar itens que sairam de escopo
</commit_message>
<xml_diff>
--- a/GerenciamentoBovinos/Documentação/Documentação Controle de Bovinoss.docx
+++ b/GerenciamentoBovinos/Documentação/Documentação Controle de Bovinoss.docx
@@ -1,6 +1,6 @@
 
 <file path=word/document.xml><?xml version="1.0" encoding="utf-8"?>
-<w:document xmlns:wpc="http://schemas.microsoft.com/office/word/2010/wordprocessingCanvas" xmlns:cx="http://schemas.microsoft.com/office/drawing/2014/chartex" xmlns:cx1="http://schemas.microsoft.com/office/drawing/2015/9/8/chartex" xmlns:cx2="http://schemas.microsoft.com/office/drawing/2015/10/21/chartex" xmlns:cx3="http://schemas.microsoft.com/office/drawing/2016/5/9/chartex" xmlns:cx4="http://schemas.microsoft.com/office/drawing/2016/5/10/chartex" xmlns:cx5="http://schemas.microsoft.com/office/drawing/2016/5/11/chartex" xmlns:cx6="http://schemas.microsoft.com/office/drawing/2016/5/12/chartex" xmlns:cx7="http://schemas.microsoft.com/office/drawing/2016/5/13/chartex" xmlns:cx8="http://schemas.microsoft.com/office/drawing/2016/5/14/chartex" xmlns:mc="http://schemas.openxmlformats.org/markup-compatibility/2006" xmlns:aink="http://schemas.microsoft.com/office/drawing/2016/ink" xmlns:am3d="http://schemas.microsoft.com/office/drawing/2017/model3d" xmlns:o="urn:schemas-microsoft-com:office:office" xmlns:r="http://schemas.openxmlformats.org/officeDocument/2006/relationships" xmlns:m="http://schemas.openxmlformats.org/officeDocument/2006/math" xmlns:v="urn:schemas-microsoft-com:vml" xmlns:wp14="http://schemas.microsoft.com/office/word/2010/wordprocessingDrawing" xmlns:wp="http://schemas.openxmlformats.org/drawingml/2006/wordprocessingDrawing" xmlns:w10="urn:schemas-microsoft-com:office:word" xmlns:w="http://schemas.openxmlformats.org/wordprocessingml/2006/main" xmlns:w14="http://schemas.microsoft.com/office/word/2010/wordml" xmlns:w15="http://schemas.microsoft.com/office/word/2012/wordml" xmlns:w16cid="http://schemas.microsoft.com/office/word/2016/wordml/cid" xmlns:w16se="http://schemas.microsoft.com/office/word/2015/wordml/symex" xmlns:wpg="http://schemas.microsoft.com/office/word/2010/wordprocessingGroup" xmlns:wpi="http://schemas.microsoft.com/office/word/2010/wordprocessingInk" xmlns:wne="http://schemas.microsoft.com/office/word/2006/wordml" xmlns:wps="http://schemas.microsoft.com/office/word/2010/wordprocessingShape" mc:Ignorable="w14 w15 w16se w16cid wp14">
+<w:document xmlns:wpc="http://schemas.microsoft.com/office/word/2010/wordprocessingCanvas" xmlns:mc="http://schemas.openxmlformats.org/markup-compatibility/2006" xmlns:o="urn:schemas-microsoft-com:office:office" xmlns:r="http://schemas.openxmlformats.org/officeDocument/2006/relationships" xmlns:m="http://schemas.openxmlformats.org/officeDocument/2006/math" xmlns:v="urn:schemas-microsoft-com:vml" xmlns:wp14="http://schemas.microsoft.com/office/word/2010/wordprocessingDrawing" xmlns:wp="http://schemas.openxmlformats.org/drawingml/2006/wordprocessingDrawing" xmlns:w10="urn:schemas-microsoft-com:office:word" xmlns:w="http://schemas.openxmlformats.org/wordprocessingml/2006/main" xmlns:w14="http://schemas.microsoft.com/office/word/2010/wordml" xmlns:w15="http://schemas.microsoft.com/office/word/2012/wordml" xmlns:wpg="http://schemas.microsoft.com/office/word/2010/wordprocessingGroup" xmlns:wpi="http://schemas.microsoft.com/office/word/2010/wordprocessingInk" xmlns:wne="http://schemas.microsoft.com/office/word/2006/wordml" xmlns:wps="http://schemas.microsoft.com/office/word/2010/wordprocessingShape" mc:Ignorable="w14 w15 wp14">
   <w:body>
     <w:p>
       <w:pPr>
@@ -104,6 +104,17 @@
     </w:p>
     <w:p>
       <w:pPr>
+        <w:ind w:firstLine="708"/>
+        <w:jc w:val="both"/>
+        <w:rPr>
+          <w:rFonts w:ascii="Arial" w:hAnsi="Arial" w:cs="Arial"/>
+          <w:sz w:val="24"/>
+          <w:szCs w:val="24"/>
+        </w:rPr>
+      </w:pPr>
+    </w:p>
+    <w:p>
+      <w:pPr>
         <w:jc w:val="center"/>
         <w:rPr>
           <w:rFonts w:ascii="Arial" w:hAnsi="Arial" w:cs="Arial"/>
@@ -141,24 +152,63 @@
     </w:p>
     <w:p>
       <w:pPr>
-        <w:jc w:val="both"/>
-        <w:rPr>
-          <w:rFonts w:ascii="Arial" w:hAnsi="Arial" w:cs="Arial"/>
-          <w:b/>
-          <w:bCs/>
-          <w:sz w:val="28"/>
-          <w:szCs w:val="28"/>
-        </w:rPr>
-      </w:pPr>
-      <w:r>
-        <w:rPr>
-          <w:rFonts w:ascii="Arial" w:hAnsi="Arial" w:cs="Arial"/>
-          <w:b/>
-          <w:bCs/>
-          <w:sz w:val="28"/>
-          <w:szCs w:val="28"/>
-        </w:rPr>
-        <w:t xml:space="preserve">Cadastro de cliente: </w:t>
+        <w:rPr>
+          <w:rFonts w:ascii="Arial" w:hAnsi="Arial" w:cs="Arial"/>
+          <w:b/>
+          <w:bCs/>
+          <w:sz w:val="28"/>
+          <w:szCs w:val="28"/>
+        </w:rPr>
+      </w:pPr>
+      <w:r>
+        <w:rPr>
+          <w:rFonts w:ascii="Arial" w:hAnsi="Arial" w:cs="Arial"/>
+          <w:b/>
+          <w:bCs/>
+          <w:sz w:val="28"/>
+          <w:szCs w:val="28"/>
+        </w:rPr>
+        <w:t>Cadastro</w:t>
+      </w:r>
+      <w:r>
+        <w:rPr>
+          <w:rFonts w:ascii="Arial" w:hAnsi="Arial" w:cs="Arial"/>
+          <w:b/>
+          <w:bCs/>
+          <w:sz w:val="28"/>
+          <w:szCs w:val="28"/>
+        </w:rPr>
+        <w:t xml:space="preserve"> de </w:t>
+      </w:r>
+      <w:r>
+        <w:rPr>
+          <w:rFonts w:ascii="Arial" w:hAnsi="Arial" w:cs="Arial"/>
+          <w:b/>
+          <w:bCs/>
+          <w:sz w:val="28"/>
+          <w:szCs w:val="28"/>
+        </w:rPr>
+        <w:t>C</w:t>
+      </w:r>
+      <w:r>
+        <w:rPr>
+          <w:rFonts w:ascii="Arial" w:hAnsi="Arial" w:cs="Arial"/>
+          <w:b/>
+          <w:bCs/>
+          <w:sz w:val="28"/>
+          <w:szCs w:val="28"/>
+        </w:rPr>
+        <w:t>liente</w:t>
+      </w:r>
+      <w:r>
+        <w:rPr>
+          <w:rFonts w:ascii="Arial" w:hAnsi="Arial" w:cs="Arial"/>
+          <w:b/>
+          <w:bCs/>
+          <w:sz w:val="28"/>
+          <w:szCs w:val="28"/>
+        </w:rPr>
+        <w:t>:</w:t>
       </w:r>
     </w:p>
     <w:p>
@@ -204,7 +254,6 @@
     </w:p>
     <w:p>
       <w:pPr>
-        <w:pStyle w:val="PargrafodaLista"/>
         <w:jc w:val="both"/>
         <w:rPr>
           <w:sz w:val="28"/>
@@ -216,6 +265,15 @@
       <w:pPr>
         <w:jc w:val="both"/>
         <w:rPr>
+          <w:sz w:val="28"/>
+          <w:szCs w:val="28"/>
+        </w:rPr>
+      </w:pPr>
+    </w:p>
+    <w:p>
+      <w:pPr>
+        <w:jc w:val="both"/>
+        <w:rPr>
           <w:rFonts w:ascii="Arial" w:hAnsi="Arial" w:cs="Arial"/>
           <w:b/>
           <w:bCs/>
@@ -249,7 +307,24 @@
           <w:sz w:val="24"/>
           <w:szCs w:val="24"/>
         </w:rPr>
-        <w:t>Eu, como proprietário gostaria de cadastrar um fornecedor no sistema. Em primeiro lugar teria que selecionar um tipo de fornecedor, que pode ser vendedor de produto ou vendedor de bovino. Eu gostaria de cadastrar nome, endereço, telefone, e-mail, inscrição estadual, CPF ou CNPJ. Depois que todos os dados forem inseridos, e o cadastro finalizado no botão salvar, serei direcionado automaticamente para tela inicial aonde escolhendo aba listar fornecedor poderei alterar e excluir e até mesmo buscar um fornecedor desejado.</w:t>
+        <w:t>Eu, como proprietário gostaria de cadastrar um fornecedor no sistema. Em primeiro lugar teria que selecionar um tipo de fornecedor, que pode ser vendedor de produto ou vendedor de bovino. Eu gostaria de cadastrar nome, endereço, telefone, e-mail, inscrição estadual, CPF ou CNPJ. Depois que todos os dados forem inseridos, e o cadastro finalizado no botão salvar, serei direcionado automaticamente para tela</w:t>
+      </w:r>
+      <w:r>
+        <w:rPr>
+          <w:rFonts w:ascii="Arial" w:hAnsi="Arial" w:cs="Arial"/>
+          <w:sz w:val="24"/>
+          <w:szCs w:val="24"/>
+        </w:rPr>
+        <w:t xml:space="preserve"> </w:t>
+      </w:r>
+      <w:r>
+        <w:rPr>
+          <w:rFonts w:ascii="Arial" w:hAnsi="Arial" w:cs="Arial"/>
+          <w:sz w:val="24"/>
+          <w:szCs w:val="24"/>
+        </w:rPr>
+        <w:lastRenderedPageBreak/>
+        <w:t>inicial aonde escolhendo aba listar fornecedor poderei alterar e excluir e até mesmo buscar um fornecedor desejado.</w:t>
       </w:r>
     </w:p>
     <w:p>
@@ -271,13 +346,20 @@
           <w:sz w:val="24"/>
           <w:szCs w:val="24"/>
         </w:rPr>
-        <w:lastRenderedPageBreak/>
         <w:t>O cadastro de fornecedor deve ter os campos solicitados pelo fornecedor (nome, endereço, telefone, e-mail, inscrição estadual, CPF ou CNPJ), uma tela de visualização e busca dos cadastros e funcionalidades de edição e exclusão.</w:t>
       </w:r>
     </w:p>
     <w:p>
       <w:pPr>
-        <w:pStyle w:val="PargrafodaLista"/>
+        <w:rPr>
+          <w:rFonts w:ascii="Arial" w:hAnsi="Arial" w:cs="Arial"/>
+          <w:sz w:val="24"/>
+          <w:szCs w:val="24"/>
+        </w:rPr>
+      </w:pPr>
+    </w:p>
+    <w:p>
+      <w:pPr>
         <w:rPr>
           <w:rFonts w:ascii="Arial" w:hAnsi="Arial" w:cs="Arial"/>
           <w:sz w:val="24"/>
@@ -363,33 +445,51 @@
     </w:p>
     <w:p>
       <w:pPr>
-        <w:pStyle w:val="PargrafodaLista"/>
-        <w:rPr>
-          <w:rFonts w:ascii="Arial" w:hAnsi="Arial" w:cs="Arial"/>
-          <w:sz w:val="24"/>
-          <w:szCs w:val="24"/>
-        </w:rPr>
-      </w:pPr>
-    </w:p>
-    <w:p>
-      <w:pPr>
-        <w:rPr>
-          <w:rFonts w:ascii="Arial" w:hAnsi="Arial" w:cs="Arial"/>
-          <w:b/>
-          <w:bCs/>
-          <w:sz w:val="28"/>
-          <w:szCs w:val="28"/>
-        </w:rPr>
-      </w:pPr>
-      <w:r>
-        <w:rPr>
-          <w:rFonts w:ascii="Arial" w:hAnsi="Arial" w:cs="Arial"/>
-          <w:b/>
-          <w:bCs/>
-          <w:sz w:val="28"/>
-          <w:szCs w:val="28"/>
-        </w:rPr>
-        <w:t>Cadastro de raça:</w:t>
+        <w:rPr>
+          <w:rFonts w:ascii="Arial" w:hAnsi="Arial" w:cs="Arial"/>
+          <w:sz w:val="24"/>
+          <w:szCs w:val="24"/>
+        </w:rPr>
+      </w:pPr>
+    </w:p>
+    <w:p>
+      <w:pPr>
+        <w:rPr>
+          <w:rFonts w:ascii="Arial" w:hAnsi="Arial" w:cs="Arial"/>
+          <w:sz w:val="24"/>
+          <w:szCs w:val="24"/>
+        </w:rPr>
+      </w:pPr>
+    </w:p>
+    <w:p>
+      <w:pPr>
+        <w:rPr>
+          <w:rFonts w:ascii="Arial" w:hAnsi="Arial" w:cs="Arial"/>
+          <w:b/>
+          <w:bCs/>
+          <w:sz w:val="28"/>
+          <w:szCs w:val="28"/>
+        </w:rPr>
+      </w:pPr>
+      <w:r>
+        <w:rPr>
+          <w:rFonts w:ascii="Arial" w:hAnsi="Arial" w:cs="Arial"/>
+          <w:b/>
+          <w:bCs/>
+          <w:sz w:val="28"/>
+          <w:szCs w:val="28"/>
+        </w:rPr>
+        <w:t>Cadastro de R</w:t>
+      </w:r>
+      <w:r>
+        <w:rPr>
+          <w:rFonts w:ascii="Arial" w:hAnsi="Arial" w:cs="Arial"/>
+          <w:b/>
+          <w:bCs/>
+          <w:sz w:val="28"/>
+          <w:szCs w:val="28"/>
+        </w:rPr>
+        <w:t>aça:</w:t>
       </w:r>
     </w:p>
     <w:p>
@@ -433,33 +533,51 @@
     </w:p>
     <w:p>
       <w:pPr>
-        <w:pStyle w:val="PargrafodaLista"/>
-        <w:rPr>
-          <w:rFonts w:ascii="Arial" w:hAnsi="Arial" w:cs="Arial"/>
-          <w:sz w:val="24"/>
-          <w:szCs w:val="24"/>
-        </w:rPr>
-      </w:pPr>
-    </w:p>
-    <w:p>
-      <w:pPr>
-        <w:rPr>
-          <w:rFonts w:ascii="Arial" w:hAnsi="Arial" w:cs="Arial"/>
-          <w:b/>
-          <w:bCs/>
-          <w:sz w:val="28"/>
-          <w:szCs w:val="28"/>
-        </w:rPr>
-      </w:pPr>
-      <w:r>
-        <w:rPr>
-          <w:rFonts w:ascii="Arial" w:hAnsi="Arial" w:cs="Arial"/>
-          <w:b/>
-          <w:bCs/>
-          <w:sz w:val="28"/>
-          <w:szCs w:val="28"/>
-        </w:rPr>
-        <w:t>Cadastro de tipo de produto:</w:t>
+        <w:rPr>
+          <w:rFonts w:ascii="Arial" w:hAnsi="Arial" w:cs="Arial"/>
+          <w:sz w:val="24"/>
+          <w:szCs w:val="24"/>
+        </w:rPr>
+      </w:pPr>
+    </w:p>
+    <w:p>
+      <w:pPr>
+        <w:rPr>
+          <w:rFonts w:ascii="Arial" w:hAnsi="Arial" w:cs="Arial"/>
+          <w:sz w:val="24"/>
+          <w:szCs w:val="24"/>
+        </w:rPr>
+      </w:pPr>
+    </w:p>
+    <w:p>
+      <w:pPr>
+        <w:rPr>
+          <w:rFonts w:ascii="Arial" w:hAnsi="Arial" w:cs="Arial"/>
+          <w:b/>
+          <w:bCs/>
+          <w:sz w:val="28"/>
+          <w:szCs w:val="28"/>
+        </w:rPr>
+      </w:pPr>
+      <w:r>
+        <w:rPr>
+          <w:rFonts w:ascii="Arial" w:hAnsi="Arial" w:cs="Arial"/>
+          <w:b/>
+          <w:bCs/>
+          <w:sz w:val="28"/>
+          <w:szCs w:val="28"/>
+        </w:rPr>
+        <w:t>Cadastro de Tipo de P</w:t>
+      </w:r>
+      <w:r>
+        <w:rPr>
+          <w:rFonts w:ascii="Arial" w:hAnsi="Arial" w:cs="Arial"/>
+          <w:b/>
+          <w:bCs/>
+          <w:sz w:val="28"/>
+          <w:szCs w:val="28"/>
+        </w:rPr>
+        <w:t>roduto:</w:t>
       </w:r>
     </w:p>
     <w:p>
@@ -498,82 +616,74 @@
           <w:sz w:val="24"/>
           <w:szCs w:val="24"/>
         </w:rPr>
+        <w:lastRenderedPageBreak/>
         <w:t>O cadastro de tipo de produto deve ter campos solicitados pelo proprietário (tipo, descrição), uma tela de visualização e busca dos cadastros e funcionalidades de edição e exclusão.</w:t>
       </w:r>
     </w:p>
     <w:p>
       <w:pPr>
-        <w:pStyle w:val="PargrafodaLista"/>
-        <w:rPr>
-          <w:rFonts w:ascii="Arial" w:hAnsi="Arial" w:cs="Arial"/>
-          <w:sz w:val="24"/>
-          <w:szCs w:val="24"/>
-        </w:rPr>
-      </w:pPr>
-    </w:p>
-    <w:p>
-      <w:pPr>
-        <w:pStyle w:val="PargrafodaLista"/>
-        <w:rPr>
-          <w:rFonts w:ascii="Arial" w:hAnsi="Arial" w:cs="Arial"/>
-          <w:sz w:val="24"/>
-          <w:szCs w:val="24"/>
-        </w:rPr>
-      </w:pPr>
-    </w:p>
-    <w:p>
-      <w:pPr>
-        <w:rPr>
-          <w:rFonts w:ascii="Arial" w:hAnsi="Arial" w:cs="Arial"/>
-          <w:b/>
-          <w:bCs/>
-          <w:sz w:val="28"/>
-          <w:szCs w:val="28"/>
-        </w:rPr>
-      </w:pPr>
-      <w:r>
-        <w:rPr>
-          <w:rFonts w:ascii="Arial" w:hAnsi="Arial" w:cs="Arial"/>
-          <w:b/>
-          <w:bCs/>
-          <w:sz w:val="28"/>
-          <w:szCs w:val="28"/>
-        </w:rPr>
-        <w:t>Cadastro de produtos:</w:t>
-      </w:r>
-    </w:p>
-    <w:p>
-      <w:pPr>
-        <w:rPr>
-          <w:rFonts w:ascii="Arial" w:hAnsi="Arial" w:cs="Arial"/>
-          <w:sz w:val="24"/>
-          <w:szCs w:val="24"/>
-        </w:rPr>
-      </w:pPr>
-      <w:r>
-        <w:rPr>
-          <w:rFonts w:ascii="Arial" w:hAnsi="Arial" w:cs="Arial"/>
-          <w:sz w:val="24"/>
-          <w:szCs w:val="24"/>
-        </w:rPr>
-        <w:t xml:space="preserve">Eu, como proprietário gostaria de ter um cadastro de produtos no sistema. Esse cadastro e muito importante para possa controlar quantos produtos comprei, ele deve ter os seguintes campos (nome, descrição, valor, validade). Vai ter uma funcionalidade exclusiva que é tipo de produto. </w:t>
-      </w:r>
-      <w:r>
-        <w:rPr>
-          <w:rFonts w:ascii="Arial" w:hAnsi="Arial" w:cs="Arial"/>
-          <w:sz w:val="24"/>
-          <w:szCs w:val="24"/>
-        </w:rPr>
-        <w:t xml:space="preserve">Ao inserir todos os dados deverá ser </w:t>
-      </w:r>
-      <w:r>
-        <w:rPr>
-          <w:rFonts w:ascii="Arial" w:hAnsi="Arial" w:cs="Arial"/>
-          <w:sz w:val="24"/>
-          <w:szCs w:val="24"/>
-        </w:rPr>
-        <w:lastRenderedPageBreak/>
-        <w:t>direcionado para tela principal e onde posso listar, editar e excluir todos os tipos de produto.</w:t>
+        <w:rPr>
+          <w:rFonts w:ascii="Arial" w:hAnsi="Arial" w:cs="Arial"/>
+          <w:sz w:val="24"/>
+          <w:szCs w:val="24"/>
+        </w:rPr>
+      </w:pPr>
+    </w:p>
+    <w:p>
+      <w:pPr>
+        <w:rPr>
+          <w:rFonts w:ascii="Arial" w:hAnsi="Arial" w:cs="Arial"/>
+          <w:sz w:val="24"/>
+          <w:szCs w:val="24"/>
+        </w:rPr>
+      </w:pPr>
+    </w:p>
+    <w:p>
+      <w:pPr>
+        <w:rPr>
+          <w:rFonts w:ascii="Arial" w:hAnsi="Arial" w:cs="Arial"/>
+          <w:b/>
+          <w:bCs/>
+          <w:sz w:val="28"/>
+          <w:szCs w:val="28"/>
+        </w:rPr>
+      </w:pPr>
+      <w:r>
+        <w:rPr>
+          <w:rFonts w:ascii="Arial" w:hAnsi="Arial" w:cs="Arial"/>
+          <w:b/>
+          <w:bCs/>
+          <w:sz w:val="28"/>
+          <w:szCs w:val="28"/>
+        </w:rPr>
+        <w:t>Cadastro de P</w:t>
+      </w:r>
+      <w:r>
+        <w:rPr>
+          <w:rFonts w:ascii="Arial" w:hAnsi="Arial" w:cs="Arial"/>
+          <w:b/>
+          <w:bCs/>
+          <w:sz w:val="28"/>
+          <w:szCs w:val="28"/>
+        </w:rPr>
+        <w:t>rodutos:</w:t>
+      </w:r>
+    </w:p>
+    <w:p>
+      <w:pPr>
+        <w:rPr>
+          <w:rFonts w:ascii="Arial" w:hAnsi="Arial" w:cs="Arial"/>
+          <w:sz w:val="24"/>
+          <w:szCs w:val="24"/>
+        </w:rPr>
+      </w:pPr>
+      <w:r>
+        <w:rPr>
+          <w:rFonts w:ascii="Arial" w:hAnsi="Arial" w:cs="Arial"/>
+          <w:sz w:val="24"/>
+          <w:szCs w:val="24"/>
+        </w:rPr>
+        <w:t>Eu, como proprietário gostaria de ter um cadastro de produtos no sistema. Esse cadastro e muito importante para possa controlar quantos produtos comprei, ele deve ter os seguintes campos (nome, descrição, valor, validade). Vai ter uma funcionalidade exclusiva que é tipo de produto. Ao inserir todos os dados deverá ser direcionado para tela principal e onde posso listar, editar e excluir todos os tipos de produto.</w:t>
       </w:r>
     </w:p>
     <w:p>
@@ -600,33 +710,51 @@
     </w:p>
     <w:p>
       <w:pPr>
-        <w:pStyle w:val="PargrafodaLista"/>
-        <w:rPr>
-          <w:rFonts w:ascii="Arial" w:hAnsi="Arial" w:cs="Arial"/>
-          <w:sz w:val="24"/>
-          <w:szCs w:val="24"/>
-        </w:rPr>
-      </w:pPr>
-    </w:p>
-    <w:p>
-      <w:pPr>
-        <w:rPr>
-          <w:rFonts w:ascii="Arial" w:hAnsi="Arial" w:cs="Arial"/>
-          <w:b/>
-          <w:bCs/>
-          <w:sz w:val="28"/>
-          <w:szCs w:val="28"/>
-        </w:rPr>
-      </w:pPr>
-      <w:r>
-        <w:rPr>
-          <w:rFonts w:ascii="Arial" w:hAnsi="Arial" w:cs="Arial"/>
-          <w:b/>
-          <w:bCs/>
-          <w:sz w:val="28"/>
-          <w:szCs w:val="28"/>
-        </w:rPr>
-        <w:t>Cadastro de usuário:</w:t>
+        <w:rPr>
+          <w:rFonts w:ascii="Arial" w:hAnsi="Arial" w:cs="Arial"/>
+          <w:sz w:val="24"/>
+          <w:szCs w:val="24"/>
+        </w:rPr>
+      </w:pPr>
+    </w:p>
+    <w:p>
+      <w:pPr>
+        <w:rPr>
+          <w:rFonts w:ascii="Arial" w:hAnsi="Arial" w:cs="Arial"/>
+          <w:sz w:val="24"/>
+          <w:szCs w:val="24"/>
+        </w:rPr>
+      </w:pPr>
+    </w:p>
+    <w:p>
+      <w:pPr>
+        <w:rPr>
+          <w:rFonts w:ascii="Arial" w:hAnsi="Arial" w:cs="Arial"/>
+          <w:b/>
+          <w:bCs/>
+          <w:sz w:val="28"/>
+          <w:szCs w:val="28"/>
+        </w:rPr>
+      </w:pPr>
+      <w:r>
+        <w:rPr>
+          <w:rFonts w:ascii="Arial" w:hAnsi="Arial" w:cs="Arial"/>
+          <w:b/>
+          <w:bCs/>
+          <w:sz w:val="28"/>
+          <w:szCs w:val="28"/>
+        </w:rPr>
+        <w:t>Cadastro de U</w:t>
+      </w:r>
+      <w:r>
+        <w:rPr>
+          <w:rFonts w:ascii="Arial" w:hAnsi="Arial" w:cs="Arial"/>
+          <w:b/>
+          <w:bCs/>
+          <w:sz w:val="28"/>
+          <w:szCs w:val="28"/>
+        </w:rPr>
+        <w:t>suário:</w:t>
       </w:r>
     </w:p>
     <w:p>
@@ -736,49 +864,68 @@
     </w:p>
     <w:p>
       <w:pPr>
-        <w:ind w:firstLine="708"/>
-        <w:rPr>
-          <w:rFonts w:ascii="Arial" w:hAnsi="Arial" w:cs="Arial"/>
-          <w:sz w:val="24"/>
-          <w:szCs w:val="24"/>
-        </w:rPr>
-      </w:pPr>
-    </w:p>
-    <w:p>
-      <w:pPr>
-        <w:rPr>
-          <w:rFonts w:ascii="Arial" w:hAnsi="Arial" w:cs="Arial"/>
-          <w:b/>
-          <w:bCs/>
-          <w:sz w:val="28"/>
-          <w:szCs w:val="28"/>
-        </w:rPr>
-      </w:pPr>
-      <w:r>
-        <w:rPr>
-          <w:rFonts w:ascii="Arial" w:hAnsi="Arial" w:cs="Arial"/>
-          <w:b/>
-          <w:bCs/>
-          <w:sz w:val="28"/>
-          <w:szCs w:val="28"/>
-        </w:rPr>
-        <w:t>Cadastro de veterinário:</w:t>
-      </w:r>
-    </w:p>
-    <w:p>
-      <w:pPr>
-        <w:rPr>
-          <w:rFonts w:ascii="Arial" w:hAnsi="Arial" w:cs="Arial"/>
-          <w:sz w:val="24"/>
-          <w:szCs w:val="24"/>
-        </w:rPr>
-      </w:pPr>
-      <w:r>
-        <w:rPr>
-          <w:rFonts w:ascii="Arial" w:hAnsi="Arial" w:cs="Arial"/>
-          <w:sz w:val="24"/>
-          <w:szCs w:val="24"/>
-        </w:rPr>
+        <w:rPr>
+          <w:rFonts w:ascii="Arial" w:hAnsi="Arial" w:cs="Arial"/>
+          <w:sz w:val="24"/>
+          <w:szCs w:val="24"/>
+        </w:rPr>
+      </w:pPr>
+    </w:p>
+    <w:p>
+      <w:pPr>
+        <w:rPr>
+          <w:rFonts w:ascii="Arial" w:hAnsi="Arial" w:cs="Arial"/>
+          <w:sz w:val="24"/>
+          <w:szCs w:val="24"/>
+        </w:rPr>
+      </w:pPr>
+    </w:p>
+    <w:p>
+      <w:pPr>
+        <w:rPr>
+          <w:rFonts w:ascii="Arial" w:hAnsi="Arial" w:cs="Arial"/>
+          <w:b/>
+          <w:bCs/>
+          <w:sz w:val="28"/>
+          <w:szCs w:val="28"/>
+        </w:rPr>
+      </w:pPr>
+      <w:r>
+        <w:rPr>
+          <w:rFonts w:ascii="Arial" w:hAnsi="Arial" w:cs="Arial"/>
+          <w:b/>
+          <w:bCs/>
+          <w:sz w:val="28"/>
+          <w:szCs w:val="28"/>
+        </w:rPr>
+        <w:t>Cadastro de V</w:t>
+      </w:r>
+      <w:r>
+        <w:rPr>
+          <w:rFonts w:ascii="Arial" w:hAnsi="Arial" w:cs="Arial"/>
+          <w:b/>
+          <w:bCs/>
+          <w:sz w:val="28"/>
+          <w:szCs w:val="28"/>
+        </w:rPr>
+        <w:t>eterinário:</w:t>
+      </w:r>
+    </w:p>
+    <w:p>
+      <w:pPr>
+        <w:rPr>
+          <w:rFonts w:ascii="Arial" w:hAnsi="Arial" w:cs="Arial"/>
+          <w:sz w:val="24"/>
+          <w:szCs w:val="24"/>
+        </w:rPr>
+      </w:pPr>
+      <w:r>
+        <w:rPr>
+          <w:rFonts w:ascii="Arial" w:hAnsi="Arial" w:cs="Arial"/>
+          <w:sz w:val="24"/>
+          <w:szCs w:val="24"/>
+        </w:rPr>
+        <w:lastRenderedPageBreak/>
         <w:t>Eu, como proprietário gostaria de cadastrar veterinário no sistema. Nesse cadastro deverá ter os seguintes campos (nome, telefone, endereço, descrição de serviço, honorários, data do serviço, CRMV). Nesse cadastro deve conter também venda de vacina pois o veterinário vai ganhar somente um honorário fixo, más por cada vacina vendida irá receber um valor por fora.</w:t>
       </w:r>
     </w:p>
@@ -855,313 +1002,9 @@
       <w:pPr>
         <w:rPr>
           <w:rFonts w:ascii="Arial" w:hAnsi="Arial" w:cs="Arial"/>
-          <w:b/>
-          <w:bCs/>
-          <w:sz w:val="28"/>
-          <w:szCs w:val="28"/>
-        </w:rPr>
-      </w:pPr>
-    </w:p>
-    <w:p>
-      <w:pPr>
-        <w:rPr>
-          <w:rFonts w:ascii="Arial" w:hAnsi="Arial" w:cs="Arial"/>
-          <w:b/>
-          <w:bCs/>
-          <w:sz w:val="28"/>
-          <w:szCs w:val="28"/>
-        </w:rPr>
-      </w:pPr>
-      <w:r>
-        <w:rPr>
-          <w:rFonts w:ascii="Arial" w:hAnsi="Arial" w:cs="Arial"/>
-          <w:b/>
-          <w:bCs/>
-          <w:sz w:val="28"/>
-          <w:szCs w:val="28"/>
-        </w:rPr>
-        <w:lastRenderedPageBreak/>
-        <w:t>Cadastro de prestadores de serviço:</w:t>
-      </w:r>
-    </w:p>
-    <w:p>
-      <w:pPr>
-        <w:rPr>
-          <w:rFonts w:ascii="Arial" w:hAnsi="Arial" w:cs="Arial"/>
-          <w:b/>
-          <w:bCs/>
-          <w:sz w:val="28"/>
-          <w:szCs w:val="28"/>
-        </w:rPr>
-      </w:pPr>
-    </w:p>
-    <w:p>
-      <w:r>
-        <w:rPr>
-          <w:rFonts w:ascii="Arial" w:hAnsi="Arial" w:cs="Arial"/>
-          <w:b/>
-          <w:bCs/>
-          <w:sz w:val="28"/>
-          <w:szCs w:val="28"/>
-        </w:rPr>
-        <w:t>Cadastro de Frete</w:t>
-      </w:r>
-      <w:r>
-        <w:t>:</w:t>
-      </w:r>
-    </w:p>
-    <w:p>
-      <w:pPr>
-        <w:rPr>
-          <w:rFonts w:ascii="Arial" w:hAnsi="Arial" w:cs="Arial"/>
-          <w:sz w:val="24"/>
-          <w:szCs w:val="24"/>
-        </w:rPr>
-      </w:pPr>
-      <w:r>
-        <w:rPr>
-          <w:rFonts w:ascii="Arial" w:hAnsi="Arial" w:cs="Arial"/>
-          <w:sz w:val="24"/>
-          <w:szCs w:val="24"/>
-        </w:rPr>
-        <w:t xml:space="preserve">Eu, como proprietário gostaria de cadastrar </w:t>
-      </w:r>
-      <w:r>
-        <w:rPr>
-          <w:rFonts w:ascii="Arial" w:hAnsi="Arial" w:cs="Arial"/>
-          <w:sz w:val="24"/>
-          <w:szCs w:val="24"/>
-        </w:rPr>
-        <w:t>Frete</w:t>
-      </w:r>
-      <w:r>
-        <w:rPr>
-          <w:rFonts w:ascii="Arial" w:hAnsi="Arial" w:cs="Arial"/>
-          <w:sz w:val="24"/>
-          <w:szCs w:val="24"/>
-        </w:rPr>
-        <w:t xml:space="preserve"> no sistema. Esse cadastro deverá ter os seguintes campos (data de início, data de chegada, preço, descrição, peso de saída, peso de chegada). </w:t>
-      </w:r>
-      <w:r>
-        <w:rPr>
-          <w:rFonts w:ascii="Arial" w:hAnsi="Arial" w:cs="Arial"/>
-          <w:sz w:val="24"/>
-          <w:szCs w:val="24"/>
-        </w:rPr>
-        <w:t>Ao finalizar o cadastro, automaticamente devo ser direciona tela principal onde posso listar, editar e excluir.</w:t>
-      </w:r>
-    </w:p>
-    <w:p>
-      <w:pPr>
-        <w:pStyle w:val="PargrafodaLista"/>
-        <w:numPr>
-          <w:ilvl w:val="0"/>
-          <w:numId w:val="8"/>
-        </w:numPr>
-        <w:rPr>
-          <w:rFonts w:ascii="Arial" w:hAnsi="Arial" w:cs="Arial"/>
-          <w:sz w:val="24"/>
-          <w:szCs w:val="24"/>
-        </w:rPr>
-      </w:pPr>
-      <w:r>
-        <w:rPr>
-          <w:rFonts w:ascii="Arial" w:hAnsi="Arial" w:cs="Arial"/>
-          <w:sz w:val="24"/>
-          <w:szCs w:val="24"/>
-        </w:rPr>
-        <w:t>O cadastro de veterinário deve ter os campos solicitados pelo proprietário (data de início, data de chegada, preço, descrição, peso de saída, peso de chegada), uma tela de visualização e busca dos cadastros e funcionalidades de edição e exclusão.</w:t>
-      </w:r>
-    </w:p>
-    <w:p>
-      <w:pPr>
-        <w:pStyle w:val="PargrafodaLista"/>
-        <w:rPr>
-          <w:rFonts w:ascii="Arial" w:hAnsi="Arial" w:cs="Arial"/>
-          <w:sz w:val="24"/>
-          <w:szCs w:val="24"/>
-        </w:rPr>
-      </w:pPr>
-    </w:p>
-    <w:p>
-      <w:pPr>
-        <w:rPr>
-          <w:rFonts w:ascii="Arial" w:hAnsi="Arial" w:cs="Arial"/>
-          <w:b/>
-          <w:bCs/>
-          <w:sz w:val="28"/>
-          <w:szCs w:val="28"/>
-        </w:rPr>
-      </w:pPr>
-      <w:r>
-        <w:rPr>
-          <w:rFonts w:ascii="Arial" w:hAnsi="Arial" w:cs="Arial"/>
-          <w:b/>
-          <w:bCs/>
-          <w:sz w:val="28"/>
-          <w:szCs w:val="28"/>
-        </w:rPr>
-        <w:t>Cadastro de Comissionado:</w:t>
-      </w:r>
-    </w:p>
-    <w:p>
-      <w:pPr>
-        <w:rPr>
-          <w:rFonts w:ascii="Arial" w:hAnsi="Arial" w:cs="Arial"/>
-        </w:rPr>
-      </w:pPr>
-      <w:r>
-        <w:rPr>
-          <w:rFonts w:ascii="Arial" w:hAnsi="Arial" w:cs="Arial"/>
-        </w:rPr>
-        <w:t xml:space="preserve">Eu, como proprietário gostaria de cadastrar </w:t>
-      </w:r>
-      <w:r>
-        <w:rPr>
-          <w:rFonts w:ascii="Arial" w:hAnsi="Arial" w:cs="Arial"/>
-        </w:rPr>
-        <w:t xml:space="preserve">de comissionado no sistema. Esses comissionados são muito importantes dentro do sistema e por meio dele vou conseguir conseguiu comprar os bovinos como qualidade e com preço mais em conta. Nesse cadastro deve conter os seguintes campos (nome, telefone, endereço). </w:t>
-      </w:r>
-      <w:r>
-        <w:rPr>
-          <w:rFonts w:ascii="Arial" w:hAnsi="Arial" w:cs="Arial"/>
-        </w:rPr>
-        <w:t>Ao inserir todos os dados deverá ser direcionado para tela principal e onde posso listar, editar e exclui.</w:t>
-      </w:r>
-    </w:p>
-    <w:p>
-      <w:pPr>
-        <w:pStyle w:val="PargrafodaLista"/>
-        <w:numPr>
-          <w:ilvl w:val="0"/>
-          <w:numId w:val="8"/>
-        </w:numPr>
-        <w:rPr>
-          <w:rFonts w:ascii="Arial" w:hAnsi="Arial" w:cs="Arial"/>
-        </w:rPr>
-      </w:pPr>
-      <w:r>
-        <w:rPr>
-          <w:rFonts w:ascii="Arial" w:hAnsi="Arial" w:cs="Arial"/>
-        </w:rPr>
-        <w:t>O cadastro de comissionado deve ter os campos solicitados pelo proprietário (nome, telefone, endereço), uma tela de visualização e busca dos cadastros e funcionalidades de edição e exclusão.</w:t>
-      </w:r>
-    </w:p>
-    <w:p>
-      <w:pPr>
-        <w:pStyle w:val="PargrafodaLista"/>
-        <w:numPr>
-          <w:ilvl w:val="0"/>
-          <w:numId w:val="8"/>
-        </w:numPr>
-        <w:rPr>
-          <w:rFonts w:ascii="Arial" w:hAnsi="Arial" w:cs="Arial"/>
-        </w:rPr>
-      </w:pPr>
-    </w:p>
-    <w:p>
-      <w:pPr>
-        <w:rPr>
-          <w:rFonts w:ascii="Arial" w:hAnsi="Arial" w:cs="Arial"/>
-          <w:b/>
-          <w:bCs/>
-          <w:sz w:val="28"/>
-          <w:szCs w:val="28"/>
-        </w:rPr>
-      </w:pPr>
-      <w:r>
-        <w:rPr>
-          <w:rFonts w:ascii="Arial" w:hAnsi="Arial" w:cs="Arial"/>
-          <w:b/>
-          <w:bCs/>
-          <w:sz w:val="28"/>
-          <w:szCs w:val="28"/>
-        </w:rPr>
-        <w:t>Cadastro de Motorista:</w:t>
-      </w:r>
-    </w:p>
-    <w:p>
-      <w:pPr>
-        <w:rPr>
-          <w:rFonts w:ascii="Arial" w:hAnsi="Arial" w:cs="Arial"/>
-          <w:sz w:val="24"/>
-          <w:szCs w:val="24"/>
-        </w:rPr>
-      </w:pPr>
-      <w:r>
-        <w:rPr>
-          <w:rFonts w:ascii="Arial" w:hAnsi="Arial" w:cs="Arial"/>
-          <w:sz w:val="24"/>
-          <w:szCs w:val="24"/>
-        </w:rPr>
-        <w:t xml:space="preserve">Eu, como proprietário gostaria de ter um cadastro de motorista no sistema. O principal objetivo desse cadastro e ter sempre o controle de qual motorista está transportando determinado lote de boi por meio do frete, e buscando sempre melhor qualidade no transporte. Nesse cadastro deve conter os seguintes campos (nome, telefone, endereço, </w:t>
-      </w:r>
-      <w:r>
-        <w:rPr>
-          <w:rFonts w:ascii="Arial" w:hAnsi="Arial" w:cs="Arial"/>
-          <w:sz w:val="24"/>
-          <w:szCs w:val="24"/>
-        </w:rPr>
-        <w:t>CNH</w:t>
-      </w:r>
-      <w:r>
-        <w:rPr>
-          <w:rFonts w:ascii="Arial" w:hAnsi="Arial" w:cs="Arial"/>
-          <w:sz w:val="24"/>
-          <w:szCs w:val="24"/>
-        </w:rPr>
-        <w:t xml:space="preserve">, descrição). </w:t>
-      </w:r>
-      <w:r>
-        <w:rPr>
-          <w:rFonts w:ascii="Arial" w:hAnsi="Arial" w:cs="Arial"/>
-          <w:sz w:val="24"/>
-          <w:szCs w:val="24"/>
-        </w:rPr>
-        <w:t>Ao finalizar o cadastro, automaticamente devo ser direciona tela principal onde posso listar, editar e excluir.</w:t>
-      </w:r>
-    </w:p>
-    <w:p>
-      <w:pPr>
-        <w:pStyle w:val="PargrafodaLista"/>
-        <w:numPr>
-          <w:ilvl w:val="0"/>
-          <w:numId w:val="8"/>
-        </w:numPr>
-        <w:rPr>
-          <w:rFonts w:ascii="Arial" w:hAnsi="Arial" w:cs="Arial"/>
-          <w:sz w:val="24"/>
-          <w:szCs w:val="24"/>
-        </w:rPr>
-      </w:pPr>
-      <w:r>
-        <w:rPr>
-          <w:rFonts w:ascii="Arial" w:hAnsi="Arial" w:cs="Arial"/>
-          <w:sz w:val="24"/>
-          <w:szCs w:val="24"/>
-        </w:rPr>
-        <w:t xml:space="preserve">O cadastro de motorista deve ter os campos solicitados pelo proprietário nome, telefone, endereço, </w:t>
-      </w:r>
-      <w:r>
-        <w:rPr>
-          <w:rFonts w:ascii="Arial" w:hAnsi="Arial" w:cs="Arial"/>
-          <w:sz w:val="24"/>
-          <w:szCs w:val="24"/>
-        </w:rPr>
-        <w:t>CNH</w:t>
-      </w:r>
-      <w:r>
-        <w:rPr>
-          <w:rFonts w:ascii="Arial" w:hAnsi="Arial" w:cs="Arial"/>
-          <w:sz w:val="24"/>
-          <w:szCs w:val="24"/>
-        </w:rPr>
-        <w:t>, descrição), uma tela de visualização e busca dos cadastros e funcionalidades de edição e exclusão.</w:t>
-      </w:r>
-    </w:p>
-    <w:p>
-      <w:pPr>
-        <w:pStyle w:val="PargrafodaLista"/>
+          <w:sz w:val="24"/>
+          <w:szCs w:val="24"/>
+        </w:rPr>
       </w:pPr>
     </w:p>
     <w:p>
@@ -1217,30 +1060,14 @@
           <w:sz w:val="24"/>
           <w:szCs w:val="24"/>
         </w:rPr>
-        <w:t>tário gostar de ter um cadastro de confinamento no sistema. Esse e a principal funcionalidade do nosso sistema pois aqui vamos de ter controle geral de quantos gado tenho alocado para abate. Nesse cadastro vai ter vários módulos como inclusão de animal aonde deve conter os seguintes campos (brinco, data inicial, data do abate, custo diário), vamos ter segundo modulo inclusão por lote, o terceiro modulo vai ser entrada de produto onde vai ter dois campos (vacina, ração).</w:t>
-      </w:r>
-      <w:r>
-        <w:rPr>
-          <w:rFonts w:ascii="Arial" w:hAnsi="Arial" w:cs="Arial"/>
-          <w:sz w:val="24"/>
-          <w:szCs w:val="24"/>
-        </w:rPr>
-        <w:t xml:space="preserve"> </w:t>
-      </w:r>
-      <w:r>
-        <w:rPr>
-          <w:rFonts w:ascii="Arial" w:hAnsi="Arial" w:cs="Arial"/>
-          <w:sz w:val="24"/>
-          <w:szCs w:val="24"/>
-        </w:rPr>
-        <w:lastRenderedPageBreak/>
-        <w:t>Ao inserir todos os dados deverá ser direcionado para tela principal e onde posso listar, editar e exclui.</w:t>
+        <w:t>tário gostar de ter um cadastro de confinamento no sistema. Esse e a principal funcionalidade do nosso sistema pois aqui vamos de ter controle geral de quantos gado tenho alocado para abate. Nesse cadastro vai ter vários módulos como inclusão de animal aonde deve conter os seguintes campos (brinco, data inicial, data do abate, custo diário), vamos ter segundo modulo inclusão por lote, o terceiro modulo vai ser entrada de produto onde vai ter dois campos (vacina, ração). Ao inserir todos os dados deverá ser direcionado para tela principal e onde posso listar, editar e exclui.</w:t>
       </w:r>
     </w:p>
     <w:p>
       <w:bookmarkStart w:id="0" w:name="_GoBack"/>
       <w:bookmarkEnd w:id="0"/>
     </w:p>
+    <w:p/>
     <w:p>
       <w:pPr>
         <w:rPr>
@@ -1330,15 +1157,6 @@
         <w:t>Terá que ter uma tela para venda de gado que vai conter alguns campos como número da nota fiscal, natureza da operação, quantidade, valor unitário e valor total.</w:t>
       </w:r>
     </w:p>
-    <w:p>
-      <w:pPr>
-        <w:ind w:left="360"/>
-      </w:pPr>
-      <w:r>
-        <w:br/>
-      </w:r>
-    </w:p>
-    <w:p/>
     <w:p/>
     <w:sectPr>
       <w:pgSz w:w="11906" w:h="16838"/>
@@ -1351,8 +1169,8 @@
 </file>
 
 <file path=word/numbering.xml><?xml version="1.0" encoding="utf-8"?>
-<w:numbering xmlns:wpc="http://schemas.microsoft.com/office/word/2010/wordprocessingCanvas" xmlns:cx="http://schemas.microsoft.com/office/drawing/2014/chartex" xmlns:cx1="http://schemas.microsoft.com/office/drawing/2015/9/8/chartex" xmlns:cx2="http://schemas.microsoft.com/office/drawing/2015/10/21/chartex" xmlns:cx3="http://schemas.microsoft.com/office/drawing/2016/5/9/chartex" xmlns:cx4="http://schemas.microsoft.com/office/drawing/2016/5/10/chartex" xmlns:cx5="http://schemas.microsoft.com/office/drawing/2016/5/11/chartex" xmlns:cx6="http://schemas.microsoft.com/office/drawing/2016/5/12/chartex" xmlns:cx7="http://schemas.microsoft.com/office/drawing/2016/5/13/chartex" xmlns:cx8="http://schemas.microsoft.com/office/drawing/2016/5/14/chartex" xmlns:mc="http://schemas.openxmlformats.org/markup-compatibility/2006" xmlns:aink="http://schemas.microsoft.com/office/drawing/2016/ink" xmlns:am3d="http://schemas.microsoft.com/office/drawing/2017/model3d" xmlns:o="urn:schemas-microsoft-com:office:office" xmlns:r="http://schemas.openxmlformats.org/officeDocument/2006/relationships" xmlns:m="http://schemas.openxmlformats.org/officeDocument/2006/math" xmlns:v="urn:schemas-microsoft-com:vml" xmlns:wp14="http://schemas.microsoft.com/office/word/2010/wordprocessingDrawing" xmlns:wp="http://schemas.openxmlformats.org/drawingml/2006/wordprocessingDrawing" xmlns:w10="urn:schemas-microsoft-com:office:word" xmlns:w="http://schemas.openxmlformats.org/wordprocessingml/2006/main" xmlns:w14="http://schemas.microsoft.com/office/word/2010/wordml" xmlns:w15="http://schemas.microsoft.com/office/word/2012/wordml" xmlns:w16cid="http://schemas.microsoft.com/office/word/2016/wordml/cid" xmlns:w16se="http://schemas.microsoft.com/office/word/2015/wordml/symex" xmlns:wpg="http://schemas.microsoft.com/office/word/2010/wordprocessingGroup" xmlns:wpi="http://schemas.microsoft.com/office/word/2010/wordprocessingInk" xmlns:wne="http://schemas.microsoft.com/office/word/2006/wordml" xmlns:wps="http://schemas.microsoft.com/office/word/2010/wordprocessingShape" mc:Ignorable="w14 w15 w16se w16cid wp14">
-  <w:abstractNum w:abstractNumId="0" w15:restartNumberingAfterBreak="0">
+<w:numbering xmlns:wpc="http://schemas.microsoft.com/office/word/2010/wordprocessingCanvas" xmlns:mc="http://schemas.openxmlformats.org/markup-compatibility/2006" xmlns:o="urn:schemas-microsoft-com:office:office" xmlns:r="http://schemas.openxmlformats.org/officeDocument/2006/relationships" xmlns:m="http://schemas.openxmlformats.org/officeDocument/2006/math" xmlns:v="urn:schemas-microsoft-com:vml" xmlns:wp14="http://schemas.microsoft.com/office/word/2010/wordprocessingDrawing" xmlns:wp="http://schemas.openxmlformats.org/drawingml/2006/wordprocessingDrawing" xmlns:w10="urn:schemas-microsoft-com:office:word" xmlns:w="http://schemas.openxmlformats.org/wordprocessingml/2006/main" xmlns:w14="http://schemas.microsoft.com/office/word/2010/wordml" xmlns:w15="http://schemas.microsoft.com/office/word/2012/wordml" xmlns:wpg="http://schemas.microsoft.com/office/word/2010/wordprocessingGroup" xmlns:wpi="http://schemas.microsoft.com/office/word/2010/wordprocessingInk" xmlns:wne="http://schemas.microsoft.com/office/word/2006/wordml" xmlns:wps="http://schemas.microsoft.com/office/word/2010/wordprocessingShape" mc:Ignorable="w14 w15 wp14">
+  <w:abstractNum w:abstractNumId="0">
     <w:nsid w:val="102E704F"/>
     <w:multiLevelType w:val="hybridMultilevel"/>
     <w:tmpl w:val="CFAED9A0"/>
@@ -1465,7 +1283,7 @@
       </w:rPr>
     </w:lvl>
   </w:abstractNum>
-  <w:abstractNum w:abstractNumId="1" w15:restartNumberingAfterBreak="0">
+  <w:abstractNum w:abstractNumId="1">
     <w:nsid w:val="1A4A48AA"/>
     <w:multiLevelType w:val="hybridMultilevel"/>
     <w:tmpl w:val="B128E79E"/>
@@ -1578,7 +1396,7 @@
       </w:rPr>
     </w:lvl>
   </w:abstractNum>
-  <w:abstractNum w:abstractNumId="2" w15:restartNumberingAfterBreak="0">
+  <w:abstractNum w:abstractNumId="2">
     <w:nsid w:val="28144DA0"/>
     <w:multiLevelType w:val="hybridMultilevel"/>
     <w:tmpl w:val="5AC49200"/>
@@ -1691,7 +1509,7 @@
       </w:rPr>
     </w:lvl>
   </w:abstractNum>
-  <w:abstractNum w:abstractNumId="3" w15:restartNumberingAfterBreak="0">
+  <w:abstractNum w:abstractNumId="3">
     <w:nsid w:val="31803636"/>
     <w:multiLevelType w:val="hybridMultilevel"/>
     <w:tmpl w:val="C9869430"/>
@@ -1804,7 +1622,7 @@
       </w:rPr>
     </w:lvl>
   </w:abstractNum>
-  <w:abstractNum w:abstractNumId="4" w15:restartNumberingAfterBreak="0">
+  <w:abstractNum w:abstractNumId="4">
     <w:nsid w:val="56106CC1"/>
     <w:multiLevelType w:val="hybridMultilevel"/>
     <w:tmpl w:val="F934D89E"/>
@@ -1917,7 +1735,7 @@
       </w:rPr>
     </w:lvl>
   </w:abstractNum>
-  <w:abstractNum w:abstractNumId="5" w15:restartNumberingAfterBreak="0">
+  <w:abstractNum w:abstractNumId="5">
     <w:nsid w:val="59944952"/>
     <w:multiLevelType w:val="hybridMultilevel"/>
     <w:tmpl w:val="1FEE5290"/>
@@ -2030,7 +1848,7 @@
       </w:rPr>
     </w:lvl>
   </w:abstractNum>
-  <w:abstractNum w:abstractNumId="6" w15:restartNumberingAfterBreak="0">
+  <w:abstractNum w:abstractNumId="6">
     <w:nsid w:val="5B034612"/>
     <w:multiLevelType w:val="hybridMultilevel"/>
     <w:tmpl w:val="DBC826EC"/>
@@ -2143,7 +1961,7 @@
       </w:rPr>
     </w:lvl>
   </w:abstractNum>
-  <w:abstractNum w:abstractNumId="7" w15:restartNumberingAfterBreak="0">
+  <w:abstractNum w:abstractNumId="7">
     <w:nsid w:val="5CEC12E5"/>
     <w:multiLevelType w:val="hybridMultilevel"/>
     <w:tmpl w:val="DF1A6C98"/>
@@ -2284,7 +2102,7 @@
 </file>
 
 <file path=word/styles.xml><?xml version="1.0" encoding="utf-8"?>
-<w:styles xmlns:mc="http://schemas.openxmlformats.org/markup-compatibility/2006" xmlns:r="http://schemas.openxmlformats.org/officeDocument/2006/relationships" xmlns:w="http://schemas.openxmlformats.org/wordprocessingml/2006/main" xmlns:w14="http://schemas.microsoft.com/office/word/2010/wordml" xmlns:w15="http://schemas.microsoft.com/office/word/2012/wordml" xmlns:w16cid="http://schemas.microsoft.com/office/word/2016/wordml/cid" xmlns:w16se="http://schemas.microsoft.com/office/word/2015/wordml/symex" mc:Ignorable="w14 w15 w16se w16cid">
+<w:styles xmlns:mc="http://schemas.openxmlformats.org/markup-compatibility/2006" xmlns:r="http://schemas.openxmlformats.org/officeDocument/2006/relationships" xmlns:w="http://schemas.openxmlformats.org/wordprocessingml/2006/main" xmlns:w14="http://schemas.microsoft.com/office/word/2010/wordml" xmlns:w15="http://schemas.microsoft.com/office/word/2012/wordml" mc:Ignorable="w14 w15">
   <w:docDefaults>
     <w:rPrDefault>
       <w:rPr>
@@ -2300,7 +2118,7 @@
       </w:pPr>
     </w:pPrDefault>
   </w:docDefaults>
-  <w:latentStyles w:defLockedState="0" w:defUIPriority="99" w:defSemiHidden="0" w:defUnhideWhenUsed="0" w:defQFormat="0" w:count="377">
+  <w:latentStyles w:defLockedState="0" w:defUIPriority="99" w:defSemiHidden="0" w:defUnhideWhenUsed="0" w:defQFormat="0" w:count="371">
     <w:lsdException w:name="Normal" w:uiPriority="0" w:qFormat="1"/>
     <w:lsdException w:name="heading 1" w:uiPriority="9" w:qFormat="1"/>
     <w:lsdException w:name="heading 2" w:semiHidden="1" w:uiPriority="9" w:unhideWhenUsed="1" w:qFormat="1"/>
@@ -2448,8 +2266,11 @@
     <w:lsdException w:name="Table 3D effects 3" w:semiHidden="1" w:unhideWhenUsed="1"/>
     <w:lsdException w:name="Table Contemporary" w:semiHidden="1" w:unhideWhenUsed="1"/>
     <w:lsdException w:name="Table Elegant" w:semiHidden="1" w:unhideWhenUsed="1"/>
+    <w:lsdException w:name="Table Professional" w:semiHidden="1" w:unhideWhenUsed="1"/>
     <w:lsdException w:name="Table Subtle 1" w:semiHidden="1" w:unhideWhenUsed="1"/>
     <w:lsdException w:name="Table Subtle 2" w:semiHidden="1" w:unhideWhenUsed="1"/>
+    <w:lsdException w:name="Table Web 1" w:semiHidden="1" w:unhideWhenUsed="1"/>
+    <w:lsdException w:name="Table Web 2" w:semiHidden="1" w:unhideWhenUsed="1"/>
     <w:lsdException w:name="Table Web 3" w:semiHidden="1" w:unhideWhenUsed="1"/>
     <w:lsdException w:name="Balloon Text" w:semiHidden="1" w:unhideWhenUsed="1"/>
     <w:lsdException w:name="Table Grid" w:uiPriority="39"/>
@@ -2669,12 +2490,6 @@
     <w:lsdException w:name="List Table 5 Dark Accent 6" w:uiPriority="50"/>
     <w:lsdException w:name="List Table 6 Colorful Accent 6" w:uiPriority="51"/>
     <w:lsdException w:name="List Table 7 Colorful Accent 6" w:uiPriority="52"/>
-    <w:lsdException w:name="Mention" w:semiHidden="1" w:unhideWhenUsed="1"/>
-    <w:lsdException w:name="Smart Hyperlink" w:semiHidden="1" w:unhideWhenUsed="1"/>
-    <w:lsdException w:name="Hashtag" w:semiHidden="1" w:unhideWhenUsed="1"/>
-    <w:lsdException w:name="Unresolved Mention" w:semiHidden="1" w:unhideWhenUsed="1"/>
-    <w:lsdException w:name="Smart Link" w:semiHidden="1" w:unhideWhenUsed="1"/>
-    <w:lsdException w:name="Smart Link Error" w:semiHidden="1" w:unhideWhenUsed="1"/>
   </w:latentStyles>
   <w:style w:type="paragraph" w:default="1" w:styleId="Normal">
     <w:name w:val="Normal"/>

</xml_diff>